<commit_message>
The title page and description of the Objective was added to Propuesta...docx
</commit_message>
<xml_diff>
--- a/Propuesta_de_Proyecto.docx
+++ b/Propuesta_de_Proyecto.docx
@@ -2,6 +2,208 @@
 <file path=word/document.xml><?xml version="1.0" encoding="utf-8"?>
 <w:document xmlns:ve="http://schemas.openxmlformats.org/markup-compatibility/2006" xmlns:o="urn:schemas-microsoft-com:office:office" xmlns:r="http://schemas.openxmlformats.org/officeDocument/2006/relationships" xmlns:m="http://schemas.openxmlformats.org/officeDocument/2006/math" xmlns:v="urn:schemas-microsoft-com:vml" xmlns:wp="http://schemas.openxmlformats.org/drawingml/2006/wordprocessingDrawing" xmlns:w10="urn:schemas-microsoft-com:office:word" xmlns:w="http://schemas.openxmlformats.org/wordprocessingml/2006/main" xmlns:wne="http://schemas.microsoft.com/office/word/2006/wordml">
   <w:body>
+    <w:p>
+      <w:pPr>
+        <w:rPr>
+          <w:b/>
+          <w:sz w:val="44"/>
+          <w:szCs w:val="44"/>
+          <w:u w:val="single"/>
+        </w:rPr>
+      </w:pPr>
+    </w:p>
+    <w:p>
+      <w:pPr>
+        <w:jc w:val="right"/>
+        <w:rPr>
+          <w:b/>
+          <w:sz w:val="44"/>
+          <w:szCs w:val="44"/>
+        </w:rPr>
+      </w:pPr>
+      <w:r>
+        <w:rPr>
+          <w:b/>
+          <w:sz w:val="44"/>
+          <w:szCs w:val="44"/>
+        </w:rPr>
+        <w:t>PROYECTO: Software de respaldo de información para el refugio DAME LA PATA A. C.</w:t>
+      </w:r>
+    </w:p>
+    <w:p/>
+    <w:p/>
+    <w:p>
+      <w:pPr>
+        <w:jc w:val="center"/>
+      </w:pPr>
+      <w:r>
+        <w:rPr>
+          <w:noProof/>
+          <w:lang w:eastAsia="es-MX"/>
+        </w:rPr>
+        <w:drawing>
+          <wp:inline distT="0" distB="0" distL="0" distR="0">
+            <wp:extent cx="1594107" cy="1898908"/>
+            <wp:effectExtent l="19050" t="0" r="6093" b="0"/>
+            <wp:docPr id="1" name="0 Imagen" descr="Universidad-de-guanajuato-seal-escudo.png"/>
+            <wp:cNvGraphicFramePr>
+              <a:graphicFrameLocks xmlns:a="http://schemas.openxmlformats.org/drawingml/2006/main" noChangeAspect="1"/>
+            </wp:cNvGraphicFramePr>
+            <a:graphic xmlns:a="http://schemas.openxmlformats.org/drawingml/2006/main">
+              <a:graphicData uri="http://schemas.openxmlformats.org/drawingml/2006/picture">
+                <pic:pic xmlns:pic="http://schemas.openxmlformats.org/drawingml/2006/picture">
+                  <pic:nvPicPr>
+                    <pic:cNvPr id="0" name="Universidad-de-guanajuato-seal-escudo.png"/>
+                    <pic:cNvPicPr/>
+                  </pic:nvPicPr>
+                  <pic:blipFill>
+                    <a:blip r:embed="rId4" cstate="print"/>
+                    <a:stretch>
+                      <a:fillRect/>
+                    </a:stretch>
+                  </pic:blipFill>
+                  <pic:spPr>
+                    <a:xfrm>
+                      <a:off x="0" y="0"/>
+                      <a:ext cx="1594107" cy="1898908"/>
+                    </a:xfrm>
+                    <a:prstGeom prst="rect">
+                      <a:avLst/>
+                    </a:prstGeom>
+                  </pic:spPr>
+                </pic:pic>
+              </a:graphicData>
+            </a:graphic>
+          </wp:inline>
+        </w:drawing>
+      </w:r>
+    </w:p>
+    <w:p/>
+    <w:p>
+      <w:pPr>
+        <w:jc w:val="center"/>
+        <w:rPr>
+          <w:b/>
+          <w:sz w:val="40"/>
+          <w:szCs w:val="40"/>
+        </w:rPr>
+      </w:pPr>
+      <w:r>
+        <w:rPr>
+          <w:b/>
+          <w:sz w:val="40"/>
+          <w:szCs w:val="40"/>
+        </w:rPr>
+        <w:t>EQUIPO DE TRABAJO:</w:t>
+      </w:r>
+    </w:p>
+    <w:p>
+      <w:pPr>
+        <w:jc w:val="center"/>
+        <w:rPr>
+          <w:sz w:val="40"/>
+          <w:szCs w:val="40"/>
+        </w:rPr>
+      </w:pPr>
+      <w:r>
+        <w:rPr>
+          <w:sz w:val="40"/>
+          <w:szCs w:val="40"/>
+        </w:rPr>
+        <w:t xml:space="preserve">Victoria Martínez </w:t>
+      </w:r>
+      <w:proofErr w:type="spellStart"/>
+      <w:r>
+        <w:rPr>
+          <w:sz w:val="40"/>
+          <w:szCs w:val="40"/>
+        </w:rPr>
+        <w:t>Villagómez</w:t>
+      </w:r>
+      <w:proofErr w:type="spellEnd"/>
+    </w:p>
+    <w:p>
+      <w:pPr>
+        <w:jc w:val="center"/>
+        <w:rPr>
+          <w:sz w:val="40"/>
+          <w:szCs w:val="40"/>
+        </w:rPr>
+      </w:pPr>
+      <w:r>
+        <w:rPr>
+          <w:sz w:val="40"/>
+          <w:szCs w:val="40"/>
+        </w:rPr>
+        <w:t>Carlos Salazar Martínez.</w:t>
+      </w:r>
+    </w:p>
+    <w:p>
+      <w:pPr>
+        <w:jc w:val="center"/>
+        <w:rPr>
+          <w:sz w:val="40"/>
+          <w:szCs w:val="40"/>
+        </w:rPr>
+      </w:pPr>
+      <w:r>
+        <w:rPr>
+          <w:sz w:val="40"/>
+          <w:szCs w:val="40"/>
+        </w:rPr>
+        <w:t>Juan Pablo Zavala Páramo.</w:t>
+      </w:r>
+    </w:p>
+    <w:p/>
+    <w:p/>
+    <w:p/>
+    <w:p/>
+    <w:p/>
+    <w:p/>
+    <w:p>
+      <w:pPr>
+        <w:rPr>
+          <w:b/>
+        </w:rPr>
+      </w:pPr>
+      <w:r>
+        <w:rPr>
+          <w:b/>
+        </w:rPr>
+        <w:lastRenderedPageBreak/>
+        <w:t>Objetivo:</w:t>
+      </w:r>
+    </w:p>
+    <w:p>
+      <w:r>
+        <w:t xml:space="preserve">Desarrollar un software que respalde información de los adoptantes en el refugio Dame la Pata A. C. </w:t>
+      </w:r>
+    </w:p>
+    <w:p>
+      <w:proofErr w:type="spellStart"/>
+      <w:r>
+        <w:rPr>
+          <w:b/>
+        </w:rPr>
+        <w:t>Stakeholders</w:t>
+      </w:r>
+      <w:proofErr w:type="spellEnd"/>
+      <w:r>
+        <w:rPr>
+          <w:b/>
+        </w:rPr>
+        <w:t>:</w:t>
+      </w:r>
+      <w:r>
+        <w:rPr>
+          <w:b/>
+        </w:rPr>
+        <w:t xml:space="preserve"> </w:t>
+      </w:r>
+      <w:r>
+        <w:t>los encargados del refugio Dame la Pata A. C.</w:t>
+      </w:r>
+    </w:p>
     <w:p/>
     <w:sectPr>
       <w:pgSz w:w="12240" w:h="15840"/>
@@ -202,6 +404,36 @@
     <w:semiHidden/>
     <w:unhideWhenUsed/>
   </w:style>
+  <w:style w:type="paragraph" w:styleId="Textodeglobo">
+    <w:name w:val="Balloon Text"/>
+    <w:basedOn w:val="Normal"/>
+    <w:link w:val="TextodegloboCar"/>
+    <w:uiPriority w:val="99"/>
+    <w:semiHidden/>
+    <w:unhideWhenUsed/>
+    <w:rsid w:val="00655B64"/>
+    <w:pPr>
+      <w:spacing w:after="0" w:line="240" w:lineRule="auto"/>
+    </w:pPr>
+    <w:rPr>
+      <w:rFonts w:ascii="Tahoma" w:hAnsi="Tahoma" w:cs="Tahoma"/>
+      <w:sz w:val="16"/>
+      <w:szCs w:val="16"/>
+    </w:rPr>
+  </w:style>
+  <w:style w:type="character" w:customStyle="1" w:styleId="TextodegloboCar">
+    <w:name w:val="Texto de globo Car"/>
+    <w:basedOn w:val="Fuentedeprrafopredeter"/>
+    <w:link w:val="Textodeglobo"/>
+    <w:uiPriority w:val="99"/>
+    <w:semiHidden/>
+    <w:rsid w:val="00655B64"/>
+    <w:rPr>
+      <w:rFonts w:ascii="Tahoma" w:hAnsi="Tahoma" w:cs="Tahoma"/>
+      <w:sz w:val="16"/>
+      <w:szCs w:val="16"/>
+    </w:rPr>
+  </w:style>
 </w:styles>
 </file>
 

</xml_diff>